<commit_message>
Small Update to Tutorials
</commit_message>
<xml_diff>
--- a/doc/distrib/Programming for Non-Programmers.docx
+++ b/doc/distrib/Programming for Non-Programmers.docx
@@ -13,8 +13,28 @@
         <w:rPr>
           <w:color w:val="002060"/>
         </w:rPr>
-        <w:t>Programming for Non-Programmers –Dynamo Visual Programming</w:t>
-      </w:r>
+        <w:t xml:space="preserve">Dynamo: </w:t>
+      </w:r>
+      <w:r>
+        <w:rPr>
+          <w:color w:val="002060"/>
+        </w:rPr>
+        <w:t>P</w:t>
+      </w:r>
+      <w:r>
+        <w:rPr>
+          <w:color w:val="002060"/>
+        </w:rPr>
+        <w:t xml:space="preserve">rogramming for </w:t>
+      </w:r>
+      <w:bookmarkStart w:id="0" w:name="_GoBack"/>
+      <w:r>
+        <w:rPr>
+          <w:color w:val="002060"/>
+        </w:rPr>
+        <w:t>Non-Programmers</w:t>
+      </w:r>
+      <w:bookmarkEnd w:id="0"/>
     </w:p>
     <w:p>
       <w:pPr>
@@ -4452,8 +4472,6 @@
       <w:r>
         <w:cr/>
       </w:r>
-      <w:bookmarkStart w:id="0" w:name="_GoBack"/>
-      <w:bookmarkEnd w:id="0"/>
     </w:p>
     <w:p>
       <w:pPr>
@@ -13259,7 +13277,7 @@
         <w:sz w:val="20"/>
         <w:szCs w:val="20"/>
       </w:rPr>
-      <w:t>14</w:t>
+      <w:t>44</w:t>
     </w:r>
     <w:r>
       <w:rPr>

</xml_diff>